<commit_message>
Warning Fixes, Soft Quit for Server and Report
</commit_message>
<xml_diff>
--- a/Report.docx
+++ b/Report.docx
@@ -271,30 +271,160 @@
         </w:rPr>
         <w:t xml:space="preserve"> for the name and two integers, one for the amount of times they’ve won and another that show the number of times they’ve played.</w:t>
       </w:r>
+    </w:p>
+    <w:p>
+      <w:pPr>
+        <w:rPr>
+          <w:rFonts w:ascii="Times New Roman" w:eastAsia="Times New Roman" w:hAnsi="Times New Roman" w:cs="Times New Roman"/>
+          <w:lang w:eastAsia="en-GB"/>
+        </w:rPr>
+      </w:pPr>
+    </w:p>
+    <w:p>
+      <w:pPr>
+        <w:rPr>
+          <w:rFonts w:ascii="Times New Roman" w:eastAsia="Times New Roman" w:hAnsi="Times New Roman" w:cs="Times New Roman"/>
+          <w:lang w:eastAsia="en-GB"/>
+        </w:rPr>
+      </w:pPr>
+      <w:r>
+        <w:rPr>
+          <w:rFonts w:ascii="Times New Roman" w:eastAsia="Times New Roman" w:hAnsi="Times New Roman" w:cs="Times New Roman"/>
+          <w:lang w:eastAsia="en-GB"/>
+        </w:rPr>
+        <w:t>Another instance of this structure is created every time somebody logs in until there are 10 people logged. It is also updated every time somebody plays a game and a win/loss state is sent to the server. This is then recorded and saved in the instance of the data structure.</w:t>
+      </w:r>
+    </w:p>
+    <w:p>
+      <w:pPr>
+        <w:rPr>
+          <w:rFonts w:ascii="Times New Roman" w:eastAsia="Times New Roman" w:hAnsi="Times New Roman" w:cs="Times New Roman"/>
+          <w:lang w:eastAsia="en-GB"/>
+        </w:rPr>
+      </w:pPr>
+    </w:p>
+    <w:p>
+      <w:pPr>
+        <w:pStyle w:val="Heading2"/>
+        <w:rPr>
+          <w:rFonts w:eastAsia="Times New Roman"/>
+          <w:lang w:eastAsia="en-GB"/>
+        </w:rPr>
+      </w:pPr>
+      <w:r>
+        <w:rPr>
+          <w:rFonts w:eastAsia="Times New Roman"/>
+          <w:lang w:eastAsia="en-GB"/>
+        </w:rPr>
+        <w:t>Compile &amp; Run</w:t>
+      </w:r>
+    </w:p>
+    <w:p>
+      <w:pPr>
+        <w:pStyle w:val="PlainText"/>
+      </w:pPr>
+      <w:r>
+        <w:t>Compile Code:</w:t>
+      </w:r>
+    </w:p>
+    <w:p>
+      <w:pPr>
+        <w:pStyle w:val="PlainText"/>
+      </w:pPr>
+    </w:p>
+    <w:p>
+      <w:pPr>
+        <w:pStyle w:val="PlainText"/>
+      </w:pPr>
+      <w:r>
+        <w:tab/>
+        <w:t>gcc -o Server1 Server1.c –lpthread</w:t>
+      </w:r>
+    </w:p>
+    <w:p>
+      <w:pPr>
+        <w:pStyle w:val="PlainText"/>
+      </w:pPr>
+      <w:r>
+        <w:tab/>
+        <w:t>gcc –o Client1 Client1.c</w:t>
+      </w:r>
+    </w:p>
+    <w:p>
+      <w:pPr>
+        <w:pStyle w:val="PlainText"/>
+      </w:pPr>
+    </w:p>
+    <w:p>
+      <w:pPr>
+        <w:pStyle w:val="PlainText"/>
+      </w:pPr>
+      <w:r>
+        <w:t>Run Code:</w:t>
+      </w:r>
+    </w:p>
+    <w:p>
+      <w:pPr>
+        <w:pStyle w:val="PlainText"/>
+      </w:pPr>
       <w:bookmarkStart w:id="0" w:name="_GoBack"/>
       <w:bookmarkEnd w:id="0"/>
     </w:p>
     <w:p>
       <w:pPr>
-        <w:rPr>
-          <w:rFonts w:ascii="Times New Roman" w:eastAsia="Times New Roman" w:hAnsi="Times New Roman" w:cs="Times New Roman"/>
-          <w:lang w:eastAsia="en-GB"/>
-        </w:rPr>
-      </w:pPr>
-    </w:p>
-    <w:p>
-      <w:pPr>
-        <w:rPr>
-          <w:rFonts w:ascii="Times New Roman" w:eastAsia="Times New Roman" w:hAnsi="Times New Roman" w:cs="Times New Roman"/>
-          <w:lang w:eastAsia="en-GB"/>
-        </w:rPr>
-      </w:pPr>
-      <w:r>
-        <w:rPr>
-          <w:rFonts w:ascii="Times New Roman" w:eastAsia="Times New Roman" w:hAnsi="Times New Roman" w:cs="Times New Roman"/>
-          <w:lang w:eastAsia="en-GB"/>
-        </w:rPr>
-        <w:t>Another instance of this structure is created every time somebody logs in until there are 10 people logged. It is also updated every time somebody plays a game and a win/loss state is sent to the server. This is then recorded and saved in the instance of the data structure.</w:t>
+        <w:pStyle w:val="PlainText"/>
+      </w:pPr>
+      <w:r>
+        <w:tab/>
+        <w:t>Server Terminal:</w:t>
+      </w:r>
+    </w:p>
+    <w:p>
+      <w:pPr>
+        <w:pStyle w:val="PlainText"/>
+      </w:pPr>
+    </w:p>
+    <w:p>
+      <w:pPr>
+        <w:pStyle w:val="PlainText"/>
+      </w:pPr>
+      <w:r>
+        <w:tab/>
+      </w:r>
+      <w:r>
+        <w:tab/>
+        <w:t>./Server [portNumber]</w:t>
+      </w:r>
+    </w:p>
+    <w:p>
+      <w:pPr>
+        <w:pStyle w:val="PlainText"/>
+      </w:pPr>
+    </w:p>
+    <w:p>
+      <w:pPr>
+        <w:pStyle w:val="PlainText"/>
+      </w:pPr>
+      <w:r>
+        <w:tab/>
+        <w:t xml:space="preserve">Client Terminal: </w:t>
+      </w:r>
+    </w:p>
+    <w:p>
+      <w:pPr>
+        <w:pStyle w:val="PlainText"/>
+      </w:pPr>
+    </w:p>
+    <w:p>
+      <w:pPr>
+        <w:pStyle w:val="PlainText"/>
+      </w:pPr>
+      <w:r>
+        <w:tab/>
+      </w:r>
+      <w:r>
+        <w:tab/>
+        <w:t>./Client hostname [portNumber]</w:t>
       </w:r>
     </w:p>
     <w:sectPr>
@@ -305,6 +435,369 @@
     </w:sectPr>
   </w:body>
 </w:document>
+</file>
+
+<file path=word/numbering.xml><?xml version="1.0" encoding="utf-8"?>
+<w:numbering xmlns:wpc="http://schemas.microsoft.com/office/word/2010/wordprocessingCanvas" xmlns:mo="http://schemas.microsoft.com/office/mac/office/2008/main" xmlns:mc="http://schemas.openxmlformats.org/markup-compatibility/2006" xmlns:mv="urn:schemas-microsoft-com:mac:vml" xmlns:o="urn:schemas-microsoft-com:office:office" xmlns:r="http://schemas.openxmlformats.org/officeDocument/2006/relationships" xmlns:m="http://schemas.openxmlformats.org/officeDocument/2006/math" xmlns:v="urn:schemas-microsoft-com:vml" xmlns:wp14="http://schemas.microsoft.com/office/word/2010/wordprocessingDrawing" xmlns:wp="http://schemas.openxmlformats.org/drawingml/2006/wordprocessingDrawing" xmlns:w10="urn:schemas-microsoft-com:office:word" xmlns:w="http://schemas.openxmlformats.org/wordprocessingml/2006/main" xmlns:w14="http://schemas.microsoft.com/office/word/2010/wordml" xmlns:w15="http://schemas.microsoft.com/office/word/2012/wordml" xmlns:wpg="http://schemas.microsoft.com/office/word/2010/wordprocessingGroup" xmlns:wpi="http://schemas.microsoft.com/office/word/2010/wordprocessingInk" xmlns:wne="http://schemas.microsoft.com/office/word/2006/wordml" xmlns:wps="http://schemas.microsoft.com/office/word/2010/wordprocessingShape" mc:Ignorable="w14 w15 wp14">
+  <w:abstractNum w:abstractNumId="0">
+    <w:nsid w:val="FFFFFF1D"/>
+    <w:multiLevelType w:val="multilevel"/>
+    <w:tmpl w:val="DA78CF08"/>
+    <w:lvl w:ilvl="0">
+      <w:start w:val="1"/>
+      <w:numFmt w:val="bullet"/>
+      <w:lvlText w:val=""/>
+      <w:lvlJc w:val="left"/>
+      <w:pPr>
+        <w:tabs>
+          <w:tab w:val="num" w:pos="0"/>
+        </w:tabs>
+        <w:ind w:left="0" w:firstLine="0"/>
+      </w:pPr>
+      <w:rPr>
+        <w:rFonts w:ascii="Symbol" w:hAnsi="Symbol" w:hint="default"/>
+      </w:rPr>
+    </w:lvl>
+    <w:lvl w:ilvl="1">
+      <w:start w:val="1"/>
+      <w:numFmt w:val="bullet"/>
+      <w:lvlText w:val=""/>
+      <w:lvlJc w:val="left"/>
+      <w:pPr>
+        <w:tabs>
+          <w:tab w:val="num" w:pos="720"/>
+        </w:tabs>
+        <w:ind w:left="1080" w:hanging="360"/>
+      </w:pPr>
+      <w:rPr>
+        <w:rFonts w:ascii="Symbol" w:hAnsi="Symbol" w:hint="default"/>
+      </w:rPr>
+    </w:lvl>
+    <w:lvl w:ilvl="2">
+      <w:start w:val="1"/>
+      <w:numFmt w:val="bullet"/>
+      <w:lvlText w:val="o"/>
+      <w:lvlJc w:val="left"/>
+      <w:pPr>
+        <w:tabs>
+          <w:tab w:val="num" w:pos="1440"/>
+        </w:tabs>
+        <w:ind w:left="1800" w:hanging="360"/>
+      </w:pPr>
+      <w:rPr>
+        <w:rFonts w:ascii="Courier New" w:hAnsi="Courier New" w:cs="Courier New" w:hint="default"/>
+      </w:rPr>
+    </w:lvl>
+    <w:lvl w:ilvl="3">
+      <w:start w:val="1"/>
+      <w:numFmt w:val="bullet"/>
+      <w:lvlText w:val=""/>
+      <w:lvlJc w:val="left"/>
+      <w:pPr>
+        <w:tabs>
+          <w:tab w:val="num" w:pos="2160"/>
+        </w:tabs>
+        <w:ind w:left="2520" w:hanging="360"/>
+      </w:pPr>
+      <w:rPr>
+        <w:rFonts w:ascii="Wingdings" w:hAnsi="Wingdings" w:hint="default"/>
+      </w:rPr>
+    </w:lvl>
+    <w:lvl w:ilvl="4">
+      <w:start w:val="1"/>
+      <w:numFmt w:val="bullet"/>
+      <w:lvlText w:val=""/>
+      <w:lvlJc w:val="left"/>
+      <w:pPr>
+        <w:tabs>
+          <w:tab w:val="num" w:pos="2880"/>
+        </w:tabs>
+        <w:ind w:left="3240" w:hanging="360"/>
+      </w:pPr>
+      <w:rPr>
+        <w:rFonts w:ascii="Wingdings" w:hAnsi="Wingdings" w:hint="default"/>
+      </w:rPr>
+    </w:lvl>
+    <w:lvl w:ilvl="5">
+      <w:start w:val="1"/>
+      <w:numFmt w:val="bullet"/>
+      <w:lvlText w:val=""/>
+      <w:lvlJc w:val="left"/>
+      <w:pPr>
+        <w:tabs>
+          <w:tab w:val="num" w:pos="3600"/>
+        </w:tabs>
+        <w:ind w:left="3960" w:hanging="360"/>
+      </w:pPr>
+      <w:rPr>
+        <w:rFonts w:ascii="Symbol" w:hAnsi="Symbol" w:hint="default"/>
+      </w:rPr>
+    </w:lvl>
+    <w:lvl w:ilvl="6">
+      <w:start w:val="1"/>
+      <w:numFmt w:val="bullet"/>
+      <w:lvlText w:val="o"/>
+      <w:lvlJc w:val="left"/>
+      <w:pPr>
+        <w:tabs>
+          <w:tab w:val="num" w:pos="4320"/>
+        </w:tabs>
+        <w:ind w:left="4680" w:hanging="360"/>
+      </w:pPr>
+      <w:rPr>
+        <w:rFonts w:ascii="Courier New" w:hAnsi="Courier New" w:cs="Courier New" w:hint="default"/>
+      </w:rPr>
+    </w:lvl>
+    <w:lvl w:ilvl="7">
+      <w:start w:val="1"/>
+      <w:numFmt w:val="bullet"/>
+      <w:lvlText w:val=""/>
+      <w:lvlJc w:val="left"/>
+      <w:pPr>
+        <w:tabs>
+          <w:tab w:val="num" w:pos="5040"/>
+        </w:tabs>
+        <w:ind w:left="5400" w:hanging="360"/>
+      </w:pPr>
+      <w:rPr>
+        <w:rFonts w:ascii="Wingdings" w:hAnsi="Wingdings" w:hint="default"/>
+      </w:rPr>
+    </w:lvl>
+    <w:lvl w:ilvl="8">
+      <w:start w:val="1"/>
+      <w:numFmt w:val="bullet"/>
+      <w:lvlText w:val=""/>
+      <w:lvlJc w:val="left"/>
+      <w:pPr>
+        <w:tabs>
+          <w:tab w:val="num" w:pos="5760"/>
+        </w:tabs>
+        <w:ind w:left="6120" w:hanging="360"/>
+      </w:pPr>
+      <w:rPr>
+        <w:rFonts w:ascii="Wingdings" w:hAnsi="Wingdings" w:hint="default"/>
+      </w:rPr>
+    </w:lvl>
+  </w:abstractNum>
+  <w:abstractNum w:abstractNumId="1">
+    <w:nsid w:val="FFFFFF7C"/>
+    <w:multiLevelType w:val="singleLevel"/>
+    <w:tmpl w:val="F072EFA8"/>
+    <w:lvl w:ilvl="0">
+      <w:start w:val="1"/>
+      <w:numFmt w:val="decimal"/>
+      <w:lvlText w:val="%1."/>
+      <w:lvlJc w:val="left"/>
+      <w:pPr>
+        <w:tabs>
+          <w:tab w:val="num" w:pos="1492"/>
+        </w:tabs>
+        <w:ind w:left="1492" w:hanging="360"/>
+      </w:pPr>
+    </w:lvl>
+  </w:abstractNum>
+  <w:abstractNum w:abstractNumId="2">
+    <w:nsid w:val="FFFFFF7D"/>
+    <w:multiLevelType w:val="singleLevel"/>
+    <w:tmpl w:val="91A28C62"/>
+    <w:lvl w:ilvl="0">
+      <w:start w:val="1"/>
+      <w:numFmt w:val="decimal"/>
+      <w:lvlText w:val="%1."/>
+      <w:lvlJc w:val="left"/>
+      <w:pPr>
+        <w:tabs>
+          <w:tab w:val="num" w:pos="1209"/>
+        </w:tabs>
+        <w:ind w:left="1209" w:hanging="360"/>
+      </w:pPr>
+    </w:lvl>
+  </w:abstractNum>
+  <w:abstractNum w:abstractNumId="3">
+    <w:nsid w:val="FFFFFF7E"/>
+    <w:multiLevelType w:val="singleLevel"/>
+    <w:tmpl w:val="119E5D38"/>
+    <w:lvl w:ilvl="0">
+      <w:start w:val="1"/>
+      <w:numFmt w:val="decimal"/>
+      <w:lvlText w:val="%1."/>
+      <w:lvlJc w:val="left"/>
+      <w:pPr>
+        <w:tabs>
+          <w:tab w:val="num" w:pos="926"/>
+        </w:tabs>
+        <w:ind w:left="926" w:hanging="360"/>
+      </w:pPr>
+    </w:lvl>
+  </w:abstractNum>
+  <w:abstractNum w:abstractNumId="4">
+    <w:nsid w:val="FFFFFF7F"/>
+    <w:multiLevelType w:val="singleLevel"/>
+    <w:tmpl w:val="C7A0BB4C"/>
+    <w:lvl w:ilvl="0">
+      <w:start w:val="1"/>
+      <w:numFmt w:val="decimal"/>
+      <w:lvlText w:val="%1."/>
+      <w:lvlJc w:val="left"/>
+      <w:pPr>
+        <w:tabs>
+          <w:tab w:val="num" w:pos="643"/>
+        </w:tabs>
+        <w:ind w:left="643" w:hanging="360"/>
+      </w:pPr>
+    </w:lvl>
+  </w:abstractNum>
+  <w:abstractNum w:abstractNumId="5">
+    <w:nsid w:val="FFFFFF80"/>
+    <w:multiLevelType w:val="singleLevel"/>
+    <w:tmpl w:val="B0DC9D9C"/>
+    <w:lvl w:ilvl="0">
+      <w:start w:val="1"/>
+      <w:numFmt w:val="bullet"/>
+      <w:lvlText w:val=""/>
+      <w:lvlJc w:val="left"/>
+      <w:pPr>
+        <w:tabs>
+          <w:tab w:val="num" w:pos="1492"/>
+        </w:tabs>
+        <w:ind w:left="1492" w:hanging="360"/>
+      </w:pPr>
+      <w:rPr>
+        <w:rFonts w:ascii="Symbol" w:hAnsi="Symbol" w:hint="default"/>
+      </w:rPr>
+    </w:lvl>
+  </w:abstractNum>
+  <w:abstractNum w:abstractNumId="6">
+    <w:nsid w:val="FFFFFF81"/>
+    <w:multiLevelType w:val="singleLevel"/>
+    <w:tmpl w:val="03EA84E4"/>
+    <w:lvl w:ilvl="0">
+      <w:start w:val="1"/>
+      <w:numFmt w:val="bullet"/>
+      <w:lvlText w:val=""/>
+      <w:lvlJc w:val="left"/>
+      <w:pPr>
+        <w:tabs>
+          <w:tab w:val="num" w:pos="1209"/>
+        </w:tabs>
+        <w:ind w:left="1209" w:hanging="360"/>
+      </w:pPr>
+      <w:rPr>
+        <w:rFonts w:ascii="Symbol" w:hAnsi="Symbol" w:hint="default"/>
+      </w:rPr>
+    </w:lvl>
+  </w:abstractNum>
+  <w:abstractNum w:abstractNumId="7">
+    <w:nsid w:val="FFFFFF82"/>
+    <w:multiLevelType w:val="singleLevel"/>
+    <w:tmpl w:val="C2D04900"/>
+    <w:lvl w:ilvl="0">
+      <w:start w:val="1"/>
+      <w:numFmt w:val="bullet"/>
+      <w:lvlText w:val=""/>
+      <w:lvlJc w:val="left"/>
+      <w:pPr>
+        <w:tabs>
+          <w:tab w:val="num" w:pos="926"/>
+        </w:tabs>
+        <w:ind w:left="926" w:hanging="360"/>
+      </w:pPr>
+      <w:rPr>
+        <w:rFonts w:ascii="Symbol" w:hAnsi="Symbol" w:hint="default"/>
+      </w:rPr>
+    </w:lvl>
+  </w:abstractNum>
+  <w:abstractNum w:abstractNumId="8">
+    <w:nsid w:val="FFFFFF83"/>
+    <w:multiLevelType w:val="singleLevel"/>
+    <w:tmpl w:val="D76840C4"/>
+    <w:lvl w:ilvl="0">
+      <w:start w:val="1"/>
+      <w:numFmt w:val="bullet"/>
+      <w:lvlText w:val=""/>
+      <w:lvlJc w:val="left"/>
+      <w:pPr>
+        <w:tabs>
+          <w:tab w:val="num" w:pos="643"/>
+        </w:tabs>
+        <w:ind w:left="643" w:hanging="360"/>
+      </w:pPr>
+      <w:rPr>
+        <w:rFonts w:ascii="Symbol" w:hAnsi="Symbol" w:hint="default"/>
+      </w:rPr>
+    </w:lvl>
+  </w:abstractNum>
+  <w:abstractNum w:abstractNumId="9">
+    <w:nsid w:val="FFFFFF88"/>
+    <w:multiLevelType w:val="singleLevel"/>
+    <w:tmpl w:val="DDC0A984"/>
+    <w:lvl w:ilvl="0">
+      <w:start w:val="1"/>
+      <w:numFmt w:val="decimal"/>
+      <w:lvlText w:val="%1."/>
+      <w:lvlJc w:val="left"/>
+      <w:pPr>
+        <w:tabs>
+          <w:tab w:val="num" w:pos="360"/>
+        </w:tabs>
+        <w:ind w:left="360" w:hanging="360"/>
+      </w:pPr>
+    </w:lvl>
+  </w:abstractNum>
+  <w:abstractNum w:abstractNumId="10">
+    <w:nsid w:val="FFFFFF89"/>
+    <w:multiLevelType w:val="singleLevel"/>
+    <w:tmpl w:val="F6A83706"/>
+    <w:lvl w:ilvl="0">
+      <w:start w:val="1"/>
+      <w:numFmt w:val="bullet"/>
+      <w:lvlText w:val=""/>
+      <w:lvlJc w:val="left"/>
+      <w:pPr>
+        <w:tabs>
+          <w:tab w:val="num" w:pos="360"/>
+        </w:tabs>
+        <w:ind w:left="360" w:hanging="360"/>
+      </w:pPr>
+      <w:rPr>
+        <w:rFonts w:ascii="Symbol" w:hAnsi="Symbol" w:hint="default"/>
+      </w:rPr>
+    </w:lvl>
+  </w:abstractNum>
+  <w:num w:numId="1">
+    <w:abstractNumId w:val="0"/>
+  </w:num>
+  <w:num w:numId="2">
+    <w:abstractNumId w:val="1"/>
+  </w:num>
+  <w:num w:numId="3">
+    <w:abstractNumId w:val="2"/>
+  </w:num>
+  <w:num w:numId="4">
+    <w:abstractNumId w:val="3"/>
+  </w:num>
+  <w:num w:numId="5">
+    <w:abstractNumId w:val="4"/>
+  </w:num>
+  <w:num w:numId="6">
+    <w:abstractNumId w:val="9"/>
+  </w:num>
+  <w:num w:numId="7">
+    <w:abstractNumId w:val="5"/>
+  </w:num>
+  <w:num w:numId="8">
+    <w:abstractNumId w:val="6"/>
+  </w:num>
+  <w:num w:numId="9">
+    <w:abstractNumId w:val="7"/>
+  </w:num>
+  <w:num w:numId="10">
+    <w:abstractNumId w:val="8"/>
+  </w:num>
+  <w:num w:numId="11">
+    <w:abstractNumId w:val="10"/>
+  </w:num>
+</w:numbering>
 </file>
 
 <file path=word/styles.xml><?xml version="1.0" encoding="utf-8"?>
@@ -835,6 +1328,149 @@
       <w:color w:val="1F3763" w:themeColor="accent1" w:themeShade="7F"/>
     </w:rPr>
   </w:style>
+  <w:style w:type="paragraph" w:styleId="NoSpacing">
+    <w:name w:val="No Spacing"/>
+    <w:uiPriority w:val="1"/>
+    <w:qFormat/>
+    <w:rsid w:val="003F650E"/>
+  </w:style>
+  <w:style w:type="character" w:styleId="SubtleReference">
+    <w:name w:val="Subtle Reference"/>
+    <w:basedOn w:val="DefaultParagraphFont"/>
+    <w:uiPriority w:val="31"/>
+    <w:qFormat/>
+    <w:rsid w:val="003F650E"/>
+    <w:rPr>
+      <w:smallCaps/>
+      <w:color w:val="5A5A5A" w:themeColor="text1" w:themeTint="A5"/>
+    </w:rPr>
+  </w:style>
+  <w:style w:type="paragraph" w:styleId="ListParagraph">
+    <w:name w:val="List Paragraph"/>
+    <w:basedOn w:val="Normal"/>
+    <w:uiPriority w:val="34"/>
+    <w:qFormat/>
+    <w:rsid w:val="003F650E"/>
+    <w:pPr>
+      <w:ind w:left="720"/>
+      <w:contextualSpacing/>
+    </w:pPr>
+  </w:style>
+  <w:style w:type="paragraph" w:styleId="Quote">
+    <w:name w:val="Quote"/>
+    <w:basedOn w:val="Normal"/>
+    <w:next w:val="Normal"/>
+    <w:link w:val="QuoteChar"/>
+    <w:uiPriority w:val="29"/>
+    <w:qFormat/>
+    <w:rsid w:val="003F650E"/>
+    <w:pPr>
+      <w:spacing w:before="200" w:after="160"/>
+      <w:ind w:left="864" w:right="864"/>
+      <w:jc w:val="center"/>
+    </w:pPr>
+    <w:rPr>
+      <w:i/>
+      <w:iCs/>
+      <w:color w:val="404040" w:themeColor="text1" w:themeTint="BF"/>
+    </w:rPr>
+  </w:style>
+  <w:style w:type="character" w:customStyle="1" w:styleId="QuoteChar">
+    <w:name w:val="Quote Char"/>
+    <w:basedOn w:val="DefaultParagraphFont"/>
+    <w:link w:val="Quote"/>
+    <w:uiPriority w:val="29"/>
+    <w:rsid w:val="003F650E"/>
+    <w:rPr>
+      <w:i/>
+      <w:iCs/>
+      <w:color w:val="404040" w:themeColor="text1" w:themeTint="BF"/>
+    </w:rPr>
+  </w:style>
+  <w:style w:type="paragraph" w:styleId="Subtitle">
+    <w:name w:val="Subtitle"/>
+    <w:basedOn w:val="Normal"/>
+    <w:next w:val="Normal"/>
+    <w:link w:val="SubtitleChar"/>
+    <w:uiPriority w:val="11"/>
+    <w:qFormat/>
+    <w:rsid w:val="003F650E"/>
+    <w:pPr>
+      <w:numPr>
+        <w:ilvl w:val="1"/>
+      </w:numPr>
+      <w:spacing w:after="160"/>
+    </w:pPr>
+    <w:rPr>
+      <w:rFonts w:eastAsiaTheme="minorEastAsia"/>
+      <w:color w:val="5A5A5A" w:themeColor="text1" w:themeTint="A5"/>
+      <w:spacing w:val="15"/>
+      <w:sz w:val="22"/>
+      <w:szCs w:val="22"/>
+    </w:rPr>
+  </w:style>
+  <w:style w:type="character" w:customStyle="1" w:styleId="SubtitleChar">
+    <w:name w:val="Subtitle Char"/>
+    <w:basedOn w:val="DefaultParagraphFont"/>
+    <w:link w:val="Subtitle"/>
+    <w:uiPriority w:val="11"/>
+    <w:rsid w:val="003F650E"/>
+    <w:rPr>
+      <w:rFonts w:eastAsiaTheme="minorEastAsia"/>
+      <w:color w:val="5A5A5A" w:themeColor="text1" w:themeTint="A5"/>
+      <w:spacing w:val="15"/>
+      <w:sz w:val="22"/>
+      <w:szCs w:val="22"/>
+    </w:rPr>
+  </w:style>
+  <w:style w:type="character" w:styleId="SubtleEmphasis">
+    <w:name w:val="Subtle Emphasis"/>
+    <w:basedOn w:val="DefaultParagraphFont"/>
+    <w:uiPriority w:val="19"/>
+    <w:qFormat/>
+    <w:rsid w:val="003F650E"/>
+    <w:rPr>
+      <w:i/>
+      <w:iCs/>
+      <w:color w:val="404040" w:themeColor="text1" w:themeTint="BF"/>
+    </w:rPr>
+  </w:style>
+  <w:style w:type="character" w:styleId="Emphasis">
+    <w:name w:val="Emphasis"/>
+    <w:basedOn w:val="DefaultParagraphFont"/>
+    <w:uiPriority w:val="20"/>
+    <w:qFormat/>
+    <w:rsid w:val="003F650E"/>
+    <w:rPr>
+      <w:i/>
+      <w:iCs/>
+    </w:rPr>
+  </w:style>
+  <w:style w:type="paragraph" w:styleId="PlainText">
+    <w:name w:val="Plain Text"/>
+    <w:basedOn w:val="Normal"/>
+    <w:link w:val="PlainTextChar"/>
+    <w:uiPriority w:val="99"/>
+    <w:unhideWhenUsed/>
+    <w:rsid w:val="003F650E"/>
+    <w:rPr>
+      <w:rFonts w:ascii="Courier" w:hAnsi="Courier"/>
+      <w:sz w:val="21"/>
+      <w:szCs w:val="21"/>
+    </w:rPr>
+  </w:style>
+  <w:style w:type="character" w:customStyle="1" w:styleId="PlainTextChar">
+    <w:name w:val="Plain Text Char"/>
+    <w:basedOn w:val="DefaultParagraphFont"/>
+    <w:link w:val="PlainText"/>
+    <w:uiPriority w:val="99"/>
+    <w:rsid w:val="003F650E"/>
+    <w:rPr>
+      <w:rFonts w:ascii="Courier" w:hAnsi="Courier"/>
+      <w:sz w:val="21"/>
+      <w:szCs w:val="21"/>
+    </w:rPr>
+  </w:style>
 </w:styles>
 </file>
 

</xml_diff>